<commit_message>
fixes, added lazy loading and a gifs button
</commit_message>
<xml_diff>
--- a/icons.docx
+++ b/icons.docx
@@ -1,6 +1,6 @@
 
 <file path=word/document.xml><?xml version="1.0" encoding="utf-8"?>
-<w:document xmlns:wpc="http://schemas.microsoft.com/office/word/2010/wordprocessingCanvas" xmlns:cx="http://schemas.microsoft.com/office/drawing/2014/chartex" xmlns:cx1="http://schemas.microsoft.com/office/drawing/2015/9/8/chartex" xmlns:cx2="http://schemas.microsoft.com/office/drawing/2015/10/21/chartex" xmlns:cx3="http://schemas.microsoft.com/office/drawing/2016/5/9/chartex" xmlns:cx4="http://schemas.microsoft.com/office/drawing/2016/5/10/chartex" xmlns:cx5="http://schemas.microsoft.com/office/drawing/2016/5/11/chartex" xmlns:cx6="http://schemas.microsoft.com/office/drawing/2016/5/12/chartex" xmlns:cx7="http://schemas.microsoft.com/office/drawing/2016/5/13/chartex" xmlns:cx8="http://schemas.microsoft.com/office/drawing/2016/5/14/chartex" xmlns:mc="http://schemas.openxmlformats.org/markup-compatibility/2006" xmlns:aink="http://schemas.microsoft.com/office/drawing/2016/ink" xmlns:am3d="http://schemas.microsoft.com/office/drawing/2017/model3d" xmlns:o="urn:schemas-microsoft-com:office:office" xmlns:r="http://schemas.openxmlformats.org/officeDocument/2006/relationships" xmlns:m="http://schemas.openxmlformats.org/officeDocument/2006/math" xmlns:v="urn:schemas-microsoft-com:vml" xmlns:wp14="http://schemas.microsoft.com/office/word/2010/wordprocessingDrawing" xmlns:wp="http://schemas.openxmlformats.org/drawingml/2006/wordprocessingDrawing" xmlns:w10="urn:schemas-microsoft-com:office:word" xmlns:w="http://schemas.openxmlformats.org/wordprocessingml/2006/main" xmlns:w14="http://schemas.microsoft.com/office/word/2010/wordml" xmlns:w15="http://schemas.microsoft.com/office/word/2012/wordml" xmlns:w16cex="http://schemas.microsoft.com/office/word/2018/wordml/cex" xmlns:w16cid="http://schemas.microsoft.com/office/word/2016/wordml/cid" xmlns:w16="http://schemas.microsoft.com/office/word/2018/wordml" xmlns:w16sdtdh="http://schemas.microsoft.com/office/word/2020/wordml/sdtdatahash" xmlns:w16se="http://schemas.microsoft.com/office/word/2015/wordml/symex" xmlns:wpg="http://schemas.microsoft.com/office/word/2010/wordprocessingGroup" xmlns:wpi="http://schemas.microsoft.com/office/word/2010/wordprocessingInk" xmlns:wne="http://schemas.microsoft.com/office/word/2006/wordml" xmlns:wps="http://schemas.microsoft.com/office/word/2010/wordprocessingShape" mc:Ignorable="w14 w15 w16se w16cid w16 w16cex w16sdtdh wp14">
+<w:document xmlns:wpc="http://schemas.microsoft.com/office/word/2010/wordprocessingCanvas" xmlns:cx="http://schemas.microsoft.com/office/drawing/2014/chartex" xmlns:cx1="http://schemas.microsoft.com/office/drawing/2015/9/8/chartex" xmlns:cx2="http://schemas.microsoft.com/office/drawing/2015/10/21/chartex" xmlns:cx3="http://schemas.microsoft.com/office/drawing/2016/5/9/chartex" xmlns:cx4="http://schemas.microsoft.com/office/drawing/2016/5/10/chartex" xmlns:cx5="http://schemas.microsoft.com/office/drawing/2016/5/11/chartex" xmlns:cx6="http://schemas.microsoft.com/office/drawing/2016/5/12/chartex" xmlns:cx7="http://schemas.microsoft.com/office/drawing/2016/5/13/chartex" xmlns:cx8="http://schemas.microsoft.com/office/drawing/2016/5/14/chartex" xmlns:mc="http://schemas.openxmlformats.org/markup-compatibility/2006" xmlns:aink="http://schemas.microsoft.com/office/drawing/2016/ink" xmlns:am3d="http://schemas.microsoft.com/office/drawing/2017/model3d" xmlns:o="urn:schemas-microsoft-com:office:office" xmlns:oel="http://schemas.microsoft.com/office/2019/extlst" xmlns:r="http://schemas.openxmlformats.org/officeDocument/2006/relationships" xmlns:m="http://schemas.openxmlformats.org/officeDocument/2006/math" xmlns:v="urn:schemas-microsoft-com:vml" xmlns:wp14="http://schemas.microsoft.com/office/word/2010/wordprocessingDrawing" xmlns:wp="http://schemas.openxmlformats.org/drawingml/2006/wordprocessingDrawing" xmlns:w10="urn:schemas-microsoft-com:office:word" xmlns:w="http://schemas.openxmlformats.org/wordprocessingml/2006/main" xmlns:w14="http://schemas.microsoft.com/office/word/2010/wordml" xmlns:w15="http://schemas.microsoft.com/office/word/2012/wordml" xmlns:w16cex="http://schemas.microsoft.com/office/word/2018/wordml/cex" xmlns:w16cid="http://schemas.microsoft.com/office/word/2016/wordml/cid" xmlns:w16="http://schemas.microsoft.com/office/word/2018/wordml" xmlns:w16sdtdh="http://schemas.microsoft.com/office/word/2020/wordml/sdtdatahash" xmlns:w16se="http://schemas.microsoft.com/office/word/2015/wordml/symex" xmlns:wpg="http://schemas.microsoft.com/office/word/2010/wordprocessingGroup" xmlns:wpi="http://schemas.microsoft.com/office/word/2010/wordprocessingInk" xmlns:wne="http://schemas.microsoft.com/office/word/2006/wordml" xmlns:wps="http://schemas.microsoft.com/office/word/2010/wordprocessingShape" mc:Ignorable="w14 w15 w16se w16cid w16 w16cex w16sdtdh wp14">
   <w:body>
     <w:p>
       <w:pPr>
@@ -60,6 +60,7 @@
                                 <w:bCs/>
                               </w:rPr>
                             </w:pPr>
+                            <w:proofErr w:type="spellStart"/>
                             <w:r>
                               <w:rPr>
                                 <w:b/>
@@ -86,7 +87,7 @@
                               <w:rPr>
                                 <w:b/>
                                 <w:bCs/>
-                                <w:color w:val="7030A0"/>
+                                <w:color w:val="9933FF"/>
                                 <w:sz w:val="96"/>
                                 <w:szCs w:val="96"/>
                                 <w:lang w:val="hr-HR"/>
@@ -104,6 +105,7 @@
                               </w:rPr>
                               <w:t>s</w:t>
                             </w:r>
+                            <w:proofErr w:type="spellEnd"/>
                           </w:p>
                         </w:txbxContent>
                       </wps:txbx>
@@ -142,6 +144,7 @@
                           <w:bCs/>
                         </w:rPr>
                       </w:pPr>
+                      <w:proofErr w:type="spellStart"/>
                       <w:r>
                         <w:rPr>
                           <w:b/>
@@ -168,7 +171,7 @@
                         <w:rPr>
                           <w:b/>
                           <w:bCs/>
-                          <w:color w:val="7030A0"/>
+                          <w:color w:val="9933FF"/>
                           <w:sz w:val="96"/>
                           <w:szCs w:val="96"/>
                           <w:lang w:val="hr-HR"/>
@@ -186,6 +189,7 @@
                         </w:rPr>
                         <w:t>s</w:t>
                       </w:r>
+                      <w:proofErr w:type="spellEnd"/>
                     </w:p>
                   </w:txbxContent>
                 </v:textbox>

</xml_diff>